<commit_message>
dokumentacio bovitese importok hozzaadasa
</commit_message>
<xml_diff>
--- a/doc/Fejlesztői dokumentáció.docx
+++ b/doc/Fejlesztői dokumentáció.docx
@@ -178,7 +178,14 @@
           <w:sz w:val="48"/>
           <w:szCs w:val="48"/>
         </w:rPr>
-        <w:t xml:space="preserve"> és mobilos alkalmazás</w:t>
+        <w:t xml:space="preserve"> </w:t>
+      </w:r>
+      <w:r>
+        <w:rPr>
+          <w:sz w:val="48"/>
+          <w:szCs w:val="48"/>
+        </w:rPr>
+        <w:t>reszponzív alkalmazás</w:t>
       </w:r>
       <w:r>
         <w:rPr>
@@ -317,7 +324,39 @@
               <w:sz w:val="24"/>
               <w:szCs w:val="24"/>
             </w:rPr>
-            <w:t xml:space="preserve">A témaválasztás indoklása……………………………..  </w:t>
+            <w:t xml:space="preserve">A </w:t>
+          </w:r>
+          <w:r>
+            <w:rPr>
+              <w:rFonts w:ascii="Times New Roman" w:hAnsi="Times New Roman" w:cs="Times New Roman"/>
+              <w:sz w:val="24"/>
+              <w:szCs w:val="24"/>
+            </w:rPr>
+            <w:t>projekt indításának célja</w:t>
+          </w:r>
+          <w:r>
+            <w:rPr>
+              <w:rFonts w:ascii="Times New Roman" w:hAnsi="Times New Roman" w:cs="Times New Roman"/>
+              <w:sz w:val="24"/>
+              <w:szCs w:val="24"/>
+            </w:rPr>
+            <w:t>………………………</w:t>
+          </w:r>
+          <w:r>
+            <w:rPr>
+              <w:rFonts w:ascii="Times New Roman" w:hAnsi="Times New Roman" w:cs="Times New Roman"/>
+              <w:sz w:val="24"/>
+              <w:szCs w:val="24"/>
+            </w:rPr>
+            <w:t>……</w:t>
+          </w:r>
+          <w:r>
+            <w:rPr>
+              <w:rFonts w:ascii="Times New Roman" w:hAnsi="Times New Roman" w:cs="Times New Roman"/>
+              <w:sz w:val="24"/>
+              <w:szCs w:val="24"/>
+            </w:rPr>
+            <w:t>…</w:t>
           </w:r>
           <w:r>
             <w:rPr>
@@ -349,7 +388,23 @@
               <w:sz w:val="24"/>
               <w:szCs w:val="24"/>
             </w:rPr>
-            <w:t xml:space="preserve">Rövid összefoglaló a vásárlási </w:t>
+            <w:t>Rövid összefoglaló a</w:t>
+          </w:r>
+          <w:r>
+            <w:rPr>
+              <w:rFonts w:ascii="Times New Roman" w:hAnsi="Times New Roman" w:cs="Times New Roman"/>
+              <w:sz w:val="24"/>
+              <w:szCs w:val="24"/>
+            </w:rPr>
+            <w:t>z online</w:t>
+          </w:r>
+          <w:r>
+            <w:rPr>
+              <w:rFonts w:ascii="Times New Roman" w:hAnsi="Times New Roman" w:cs="Times New Roman"/>
+              <w:sz w:val="24"/>
+              <w:szCs w:val="24"/>
+            </w:rPr>
+            <w:t xml:space="preserve"> vásárlási </w:t>
           </w:r>
           <w:r>
             <w:rPr>
@@ -1677,36 +1732,12 @@
     </w:p>
     <w:p>
       <w:pPr>
-        <w:rPr>
-          <w:b/>
-          <w:bCs/>
-          <w:sz w:val="28"/>
-          <w:szCs w:val="28"/>
-          <w:u w:val="single"/>
-        </w:rPr>
-      </w:pPr>
-      <w:r>
-        <w:rPr>
-          <w:b/>
-          <w:bCs/>
-          <w:sz w:val="28"/>
-          <w:szCs w:val="28"/>
-          <w:u w:val="single"/>
-        </w:rPr>
+        <w:pStyle w:val="Cmsor2"/>
+      </w:pPr>
+      <w:r>
         <w:lastRenderedPageBreak/>
         <w:t>A projekt indításának a célja:</w:t>
       </w:r>
-    </w:p>
-    <w:p>
-      <w:pPr>
-        <w:rPr>
-          <w:b/>
-          <w:bCs/>
-          <w:sz w:val="28"/>
-          <w:szCs w:val="28"/>
-          <w:u w:val="single"/>
-        </w:rPr>
-      </w:pPr>
     </w:p>
     <w:p>
       <w:pPr>
@@ -1717,86 +1748,194 @@
         <w:spacing w:after="120"/>
         <w:ind w:left="284"/>
         <w:rPr>
-          <w:sz w:val="28"/>
-          <w:szCs w:val="28"/>
-        </w:rPr>
-      </w:pPr>
-      <w:r>
-        <w:rPr>
-          <w:sz w:val="28"/>
-          <w:szCs w:val="28"/>
-        </w:rPr>
-        <w:t xml:space="preserve">Rengeteg embernek problémát jelent, manuálisan végig követni a pénzügyeit, és számolgatni minden kiadást és bevételt. </w:t>
-      </w:r>
-      <w:r>
-        <w:rPr>
-          <w:sz w:val="28"/>
-          <w:szCs w:val="28"/>
-        </w:rPr>
-        <w:t xml:space="preserve">A mi </w:t>
-      </w:r>
-      <w:r>
-        <w:rPr>
-          <w:sz w:val="28"/>
-          <w:szCs w:val="28"/>
-        </w:rPr>
-        <w:t>program</w:t>
-      </w:r>
-      <w:r>
-        <w:rPr>
-          <w:sz w:val="28"/>
-          <w:szCs w:val="28"/>
+          <w:szCs w:val="24"/>
+        </w:rPr>
+      </w:pPr>
+      <w:r>
+        <w:rPr>
+          <w:szCs w:val="24"/>
+        </w:rPr>
+        <w:t>A technológia nagyon gyorsan fejlődik. Ezzel együtt az informatikai infrastruktúra bonyolultsága is. Elképzelhetetlenné vált egy cég működtetése informatikai eszközök használata nélkül. Ma már természetes, hogy vállalati környezetben</w:t>
+      </w:r>
+      <w:r>
+        <w:rPr>
+          <w:szCs w:val="24"/>
+        </w:rPr>
+        <w:t>, saját web vagy mobil alkalmazáson</w:t>
+      </w:r>
+      <w:r>
+        <w:rPr>
+          <w:szCs w:val="24"/>
+        </w:rPr>
+        <w:t xml:space="preserve"> nyomon követhetjük a</w:t>
+      </w:r>
+      <w:r>
+        <w:rPr>
+          <w:szCs w:val="24"/>
+        </w:rPr>
+        <w:t xml:space="preserve"> pénzünk mozgását legyen az </w:t>
+      </w:r>
+      <w:r>
+        <w:rPr>
+          <w:szCs w:val="24"/>
+        </w:rPr>
+        <w:t xml:space="preserve">digitális </w:t>
+      </w:r>
+      <w:r>
+        <w:rPr>
+          <w:szCs w:val="24"/>
+        </w:rPr>
+        <w:t>valuta,</w:t>
+      </w:r>
+      <w:r>
+        <w:rPr>
+          <w:szCs w:val="24"/>
+        </w:rPr>
+        <w:t xml:space="preserve"> ami </w:t>
+      </w:r>
+      <w:r>
+        <w:rPr>
+          <w:szCs w:val="24"/>
+        </w:rPr>
+        <w:t>decentralizált (pl.: kriptovaluták</w:t>
+      </w:r>
+      <w:r>
+        <w:rPr>
+          <w:szCs w:val="24"/>
+        </w:rPr>
+        <w:t>)</w:t>
+      </w:r>
+      <w:r>
+        <w:rPr>
+          <w:szCs w:val="24"/>
+        </w:rPr>
+        <w:t xml:space="preserve"> vagy rendes hivatalos </w:t>
+      </w:r>
+      <w:r>
+        <w:rPr>
+          <w:szCs w:val="24"/>
+        </w:rPr>
+        <w:t>fizetőeszköz pl.:(forint,korona,rubel).</w:t>
+      </w:r>
+      <w:r>
+        <w:rPr>
+          <w:szCs w:val="24"/>
+        </w:rPr>
+        <w:t xml:space="preserve"> Szakdolgozat</w:t>
+      </w:r>
+      <w:r>
+        <w:rPr>
+          <w:szCs w:val="24"/>
         </w:rPr>
         <w:t>unk</w:t>
       </w:r>
       <w:r>
         <w:rPr>
-          <w:sz w:val="28"/>
-          <w:szCs w:val="28"/>
-        </w:rPr>
-        <w:t xml:space="preserve"> ebben segít a felhasználóknak, megkönnyít</w:t>
-      </w:r>
-      <w:r>
-        <w:rPr>
-          <w:sz w:val="28"/>
-          <w:szCs w:val="28"/>
-        </w:rPr>
-        <w:t>i</w:t>
-      </w:r>
-      <w:r>
-        <w:rPr>
-          <w:sz w:val="28"/>
-          <w:szCs w:val="28"/>
-        </w:rPr>
-        <w:t xml:space="preserve"> a pénzügyeik mindennapos végig követeset </w:t>
-      </w:r>
-      <w:r>
-        <w:rPr>
-          <w:sz w:val="28"/>
-          <w:szCs w:val="28"/>
-        </w:rPr>
-        <w:t>ezáltal sokkal</w:t>
-      </w:r>
-      <w:r>
-        <w:rPr>
-          <w:sz w:val="28"/>
-          <w:szCs w:val="28"/>
-        </w:rPr>
-        <w:t xml:space="preserve"> tudatosabban tudják a pénzüket költeni és sokkal könnyebben </w:t>
-      </w:r>
-      <w:r>
-        <w:rPr>
-          <w:sz w:val="28"/>
-          <w:szCs w:val="28"/>
-        </w:rPr>
-        <w:t>tudnak pénzt</w:t>
-      </w:r>
-      <w:r>
-        <w:rPr>
-          <w:sz w:val="28"/>
-          <w:szCs w:val="28"/>
-        </w:rPr>
-        <w:t xml:space="preserve"> spórolni is,</w:t>
+          <w:szCs w:val="24"/>
+        </w:rPr>
+        <w:t xml:space="preserve"> témájaként egy </w:t>
+      </w:r>
+      <w:r>
+        <w:rPr>
+          <w:szCs w:val="24"/>
+        </w:rPr>
+        <w:t>pénzmozgás követő alkalmazást</w:t>
+      </w:r>
+      <w:r>
+        <w:rPr>
+          <w:szCs w:val="24"/>
+        </w:rPr>
+        <w:t xml:space="preserve"> </w:t>
+      </w:r>
+      <w:r>
+        <w:rPr>
+          <w:szCs w:val="24"/>
+        </w:rPr>
+        <w:t>választottunk</w:t>
+      </w:r>
+      <w:r>
+        <w:rPr>
+          <w:szCs w:val="24"/>
+        </w:rPr>
+        <w:t>. Témaválasztás</w:t>
+      </w:r>
+      <w:r>
+        <w:rPr>
+          <w:szCs w:val="24"/>
+        </w:rPr>
+        <w:t>unkat</w:t>
+      </w:r>
+      <w:r>
+        <w:rPr>
+          <w:szCs w:val="24"/>
+        </w:rPr>
+        <w:t xml:space="preserve"> egy a </w:t>
+      </w:r>
+      <w:r>
+        <w:rPr>
+          <w:szCs w:val="24"/>
+        </w:rPr>
+        <w:t xml:space="preserve">piacon kevésbé megtalálható </w:t>
+      </w:r>
+      <w:r>
+        <w:rPr>
+          <w:szCs w:val="24"/>
+        </w:rPr>
+        <w:t>alkalmazásítpus indokolta.</w:t>
+      </w:r>
+      <w:r>
+        <w:rPr>
+          <w:szCs w:val="24"/>
+        </w:rPr>
+        <w:t xml:space="preserve"> A program elkészítése előtt én személyesen excel táblázatban tároltam a bevételeimet és a kiadásaimat és a bevásárlólistát is kézzel írtam. </w:t>
+      </w:r>
+      <w:r>
+        <w:rPr>
+          <w:szCs w:val="24"/>
+        </w:rPr>
+        <w:t>Egyszer,</w:t>
+      </w:r>
+      <w:r>
+        <w:rPr>
+          <w:szCs w:val="24"/>
+        </w:rPr>
+        <w:t xml:space="preserve"> amikor </w:t>
+      </w:r>
+      <w:r>
+        <w:rPr>
+          <w:szCs w:val="24"/>
+        </w:rPr>
+        <w:t>el</w:t>
+      </w:r>
+      <w:r>
+        <w:rPr>
+          <w:szCs w:val="24"/>
+        </w:rPr>
+        <w:t xml:space="preserve">mentem bevásárolni, akkor jutott eszembe, hogy mennyire hasznos </w:t>
+      </w:r>
+      <w:r>
+        <w:rPr>
+          <w:szCs w:val="24"/>
+        </w:rPr>
+        <w:t>lenne,</w:t>
+      </w:r>
+      <w:r>
+        <w:rPr>
+          <w:szCs w:val="24"/>
+        </w:rPr>
+        <w:t xml:space="preserve"> ha írnék erre egy olyan </w:t>
+      </w:r>
+      <w:r>
+        <w:rPr>
+          <w:szCs w:val="24"/>
+        </w:rPr>
+        <w:t>programot,</w:t>
+      </w:r>
+      <w:r>
+        <w:rPr>
+          <w:szCs w:val="24"/>
+        </w:rPr>
+        <w:t xml:space="preserve"> ami mindezt megcsinálná nekem és kimutatásokat és statisztikákat is készítene a pénzügyeimről.</w:t>
       </w:r>
     </w:p>
     <w:p>
@@ -1808,8 +1947,664 @@
         <w:spacing w:after="120"/>
         <w:ind w:left="284"/>
         <w:rPr>
+          <w:szCs w:val="24"/>
+        </w:rPr>
+      </w:pPr>
+      <w:r>
+        <w:rPr>
+          <w:szCs w:val="24"/>
+        </w:rPr>
+        <w:t xml:space="preserve">Rengeteg embernek problémát jelent, manuálisan végig követni a pénzügyeit, és számolgatni minden kiadást és bevételt. </w:t>
+      </w:r>
+      <w:r>
+        <w:rPr>
+          <w:szCs w:val="24"/>
+        </w:rPr>
+        <w:t xml:space="preserve">A mi </w:t>
+      </w:r>
+      <w:r>
+        <w:rPr>
+          <w:szCs w:val="24"/>
+        </w:rPr>
+        <w:t>program</w:t>
+      </w:r>
+      <w:r>
+        <w:rPr>
+          <w:szCs w:val="24"/>
+        </w:rPr>
+        <w:t>unk</w:t>
+      </w:r>
+      <w:r>
+        <w:rPr>
+          <w:szCs w:val="24"/>
+        </w:rPr>
+        <w:t xml:space="preserve"> ebben segít a felhasználóknak, megkönnyít</w:t>
+      </w:r>
+      <w:r>
+        <w:rPr>
+          <w:szCs w:val="24"/>
+        </w:rPr>
+        <w:t>i</w:t>
+      </w:r>
+      <w:r>
+        <w:rPr>
+          <w:szCs w:val="24"/>
+        </w:rPr>
+        <w:t xml:space="preserve"> a pénzügyeik mindennapos végig követeset </w:t>
+      </w:r>
+      <w:r>
+        <w:rPr>
+          <w:szCs w:val="24"/>
+        </w:rPr>
+        <w:t>ezáltal sokkal</w:t>
+      </w:r>
+      <w:r>
+        <w:rPr>
+          <w:szCs w:val="24"/>
+        </w:rPr>
+        <w:t xml:space="preserve"> tudatosabban tudják a pénzüket költeni és sokkal könnyebben </w:t>
+      </w:r>
+      <w:r>
+        <w:rPr>
+          <w:szCs w:val="24"/>
+        </w:rPr>
+        <w:t>tudnak pénzt</w:t>
+      </w:r>
+      <w:r>
+        <w:rPr>
+          <w:szCs w:val="24"/>
+        </w:rPr>
+        <w:t xml:space="preserve"> spórolni is</w:t>
+      </w:r>
+      <w:r>
+        <w:rPr>
+          <w:szCs w:val="24"/>
+        </w:rPr>
+        <w:t>.</w:t>
+      </w:r>
+      <w:r>
+        <w:rPr>
+          <w:szCs w:val="24"/>
+        </w:rPr>
+        <w:t xml:space="preserve"> A programot nemzetközi felhasználásra írtuk, ezért angol nyelvű.</w:t>
+      </w:r>
+    </w:p>
+    <w:p>
+      <w:pPr>
+        <w:pStyle w:val="Cmsor2"/>
+        <w:rPr>
+          <w:sz w:val="36"/>
+        </w:rPr>
+      </w:pPr>
+      <w:r>
+        <w:t>Internetes kereskedelem</w:t>
+      </w:r>
+    </w:p>
+    <w:p>
+      <w:pPr>
+        <w:pStyle w:val="NormlWeb"/>
+        <w:spacing w:before="0" w:beforeAutospacing="0" w:after="120" w:afterAutospacing="0"/>
+        <w:jc w:val="both"/>
+      </w:pPr>
+      <w:r>
+        <w:rPr>
+          <w:color w:val="000000"/>
+        </w:rPr>
+        <w:t>Az internet elterjedésével hazánkban is egyre keresettebbek az</w:t>
+      </w:r>
+    </w:p>
+    <w:p>
+      <w:pPr>
+        <w:pStyle w:val="NormlWeb"/>
+        <w:spacing w:before="0" w:beforeAutospacing="0" w:after="120" w:afterAutospacing="0"/>
+        <w:jc w:val="both"/>
+      </w:pPr>
+      <w:r>
+        <w:rPr>
+          <w:color w:val="000000"/>
+        </w:rPr>
+        <w:t>internetes vásárlást biztosító úgynevezett webáruházak. Hazánkban a 2018-as év</w:t>
+      </w:r>
+    </w:p>
+    <w:p>
+      <w:pPr>
+        <w:pStyle w:val="NormlWeb"/>
+        <w:spacing w:before="0" w:beforeAutospacing="0" w:after="120" w:afterAutospacing="0"/>
+        <w:jc w:val="both"/>
+      </w:pPr>
+      <w:r>
+        <w:rPr>
+          <w:color w:val="000000"/>
+        </w:rPr>
+        <w:t>legnépszerűbb internetes áruháza az e-MAG webáruház lett, melynek éves</w:t>
+      </w:r>
+    </w:p>
+    <w:p>
+      <w:pPr>
+        <w:pStyle w:val="NormlWeb"/>
+        <w:spacing w:before="0" w:beforeAutospacing="0" w:after="120" w:afterAutospacing="0"/>
+        <w:jc w:val="both"/>
+      </w:pPr>
+      <w:r>
+        <w:rPr>
+          <w:color w:val="000000"/>
+        </w:rPr>
+        <w:t>forgalma ugyan ebben az évben nagyjából 400 Milliárd Ft lett. Ez is azt mutatja, hogy a</w:t>
+      </w:r>
+    </w:p>
+    <w:p>
+      <w:pPr>
+        <w:pStyle w:val="NormlWeb"/>
+        <w:spacing w:before="0" w:beforeAutospacing="0" w:after="120" w:afterAutospacing="0"/>
+        <w:jc w:val="both"/>
+      </w:pPr>
+      <w:r>
+        <w:rPr>
+          <w:color w:val="000000"/>
+        </w:rPr>
+        <w:t>felhasználók körében egyre jobban elterjed az elektronikus kereskedelem,</w:t>
+      </w:r>
+    </w:p>
+    <w:p>
+      <w:pPr>
+        <w:pStyle w:val="NormlWeb"/>
+        <w:spacing w:before="0" w:beforeAutospacing="0" w:after="120" w:afterAutospacing="0"/>
+        <w:jc w:val="both"/>
+      </w:pPr>
+      <w:r>
+        <w:rPr>
+          <w:color w:val="000000"/>
+        </w:rPr>
+        <w:t>egyre nagyobb bizalmat szentelnek az emberek a karosszékből történő</w:t>
+      </w:r>
+    </w:p>
+    <w:p>
+      <w:pPr>
+        <w:pStyle w:val="NormlWeb"/>
+        <w:spacing w:before="0" w:beforeAutospacing="0" w:after="120" w:afterAutospacing="0"/>
+        <w:jc w:val="both"/>
+      </w:pPr>
+      <w:r>
+        <w:rPr>
+          <w:color w:val="000000"/>
+        </w:rPr>
+        <w:t>vásárlásnak. Évekkel ezelőtt még a bizalom hiánya miatt kevésbé használták</w:t>
+      </w:r>
+    </w:p>
+    <w:p>
+      <w:pPr>
+        <w:pStyle w:val="NormlWeb"/>
+        <w:spacing w:before="0" w:beforeAutospacing="0" w:after="120" w:afterAutospacing="0"/>
+        <w:jc w:val="both"/>
+      </w:pPr>
+      <w:r>
+        <w:rPr>
+          <w:color w:val="000000"/>
+        </w:rPr>
+        <w:t>az emberek az internet eme funkcióját, viszont napjainkban a vásárlás egyre</w:t>
+      </w:r>
+    </w:p>
+    <w:p>
+      <w:pPr>
+        <w:pStyle w:val="NormlWeb"/>
+        <w:spacing w:before="0" w:beforeAutospacing="0" w:after="120" w:afterAutospacing="0"/>
+        <w:jc w:val="both"/>
+      </w:pPr>
+      <w:r>
+        <w:rPr>
+          <w:color w:val="000000"/>
+        </w:rPr>
+        <w:t>inkább elterjed, a bizalmatlanság csak a fizetési szokásokban jelentkezik. A</w:t>
+      </w:r>
+    </w:p>
+    <w:p>
+      <w:pPr>
+        <w:pStyle w:val="NormlWeb"/>
+        <w:spacing w:before="0" w:beforeAutospacing="0" w:after="120" w:afterAutospacing="0"/>
+        <w:jc w:val="both"/>
+      </w:pPr>
+      <w:r>
+        <w:rPr>
+          <w:color w:val="000000"/>
+        </w:rPr>
+        <w:t>vásárlók többsége a megbízható utánvételes fizetési módot választja, pedig</w:t>
+      </w:r>
+    </w:p>
+    <w:p>
+      <w:pPr>
+        <w:pStyle w:val="NormlWeb"/>
+        <w:spacing w:before="0" w:beforeAutospacing="0" w:after="120" w:afterAutospacing="0"/>
+        <w:jc w:val="both"/>
+      </w:pPr>
+      <w:r>
+        <w:rPr>
+          <w:color w:val="000000"/>
+        </w:rPr>
+        <w:t>rendelkezésre áll a bankok által biztosított portálokon keresztül bankkártyás</w:t>
+      </w:r>
+    </w:p>
+    <w:p>
+      <w:pPr>
+        <w:pStyle w:val="NormlWeb"/>
+        <w:spacing w:before="0" w:beforeAutospacing="0" w:after="120" w:afterAutospacing="0"/>
+        <w:jc w:val="both"/>
+      </w:pPr>
+      <w:r>
+        <w:rPr>
+          <w:color w:val="000000"/>
+        </w:rPr>
+        <w:t>fizetések, illetve a nemzetközi webshopok-on keresztüli vásárlás esetén az</w:t>
+      </w:r>
+    </w:p>
+    <w:p>
+      <w:pPr>
+        <w:pStyle w:val="NormlWeb"/>
+        <w:spacing w:before="0" w:beforeAutospacing="0" w:after="120" w:afterAutospacing="0"/>
+        <w:jc w:val="both"/>
+      </w:pPr>
+      <w:r>
+        <w:rPr>
+          <w:color w:val="000000"/>
+        </w:rPr>
+        <w:t>online fizetési megoldások, mint a Moneybookers, vagy a Paypal.</w:t>
+      </w:r>
+    </w:p>
+    <w:p>
+      <w:pPr>
+        <w:pStyle w:val="NormlWeb"/>
+        <w:spacing w:before="0" w:beforeAutospacing="0" w:after="120" w:afterAutospacing="0"/>
+      </w:pPr>
+      <w:r>
+        <w:rPr>
+          <w:color w:val="000000"/>
+        </w:rPr>
+        <w:lastRenderedPageBreak/>
+        <w:t>A Szonda Ipsos és a Gfk Hungária kutatóintézetek Internet Audience Research</w:t>
+      </w:r>
+    </w:p>
+    <w:p>
+      <w:pPr>
+        <w:pStyle w:val="NormlWeb"/>
+        <w:spacing w:before="0" w:beforeAutospacing="0" w:after="120" w:afterAutospacing="0"/>
+      </w:pPr>
+      <w:r>
+        <w:rPr>
+          <w:color w:val="000000"/>
+        </w:rPr>
+        <w:t>(IAR) kutatásának 2006. októberében publikált eredményei alapján a legalább</w:t>
+      </w:r>
+    </w:p>
+    <w:p>
+      <w:pPr>
+        <w:pStyle w:val="NormlWeb"/>
+        <w:spacing w:before="0" w:beforeAutospacing="0" w:after="120" w:afterAutospacing="0"/>
+      </w:pPr>
+      <w:r>
+        <w:rPr>
+          <w:color w:val="000000"/>
+        </w:rPr>
+        <w:t>havi rendszerességgel internetezők 14%-a használja az internetet vásárlásra, a</w:t>
+      </w:r>
+    </w:p>
+    <w:p>
+      <w:pPr>
+        <w:pStyle w:val="NormlWeb"/>
+        <w:spacing w:before="0" w:beforeAutospacing="0" w:after="120" w:afterAutospacing="0"/>
+      </w:pPr>
+      <w:r>
+        <w:rPr>
+          <w:color w:val="000000"/>
+        </w:rPr>
+        <w:t>vásárlásokat megelőzően pedig 53% keres információt az interneten (akár</w:t>
+      </w:r>
+    </w:p>
+    <w:p>
+      <w:pPr>
+        <w:pStyle w:val="NormlWeb"/>
+        <w:spacing w:before="0" w:beforeAutospacing="0" w:after="120" w:afterAutospacing="0"/>
+      </w:pPr>
+      <w:r>
+        <w:rPr>
+          <w:color w:val="000000"/>
+        </w:rPr>
+        <w:t>online, akár hagyományos).</w:t>
+      </w:r>
+    </w:p>
+    <w:p>
+      <w:pPr>
+        <w:pStyle w:val="NormlWeb"/>
+        <w:spacing w:before="0" w:beforeAutospacing="0" w:after="120" w:afterAutospacing="0"/>
+      </w:pPr>
+      <w:r>
+        <w:rPr>
+          <w:color w:val="000000"/>
+        </w:rPr>
+        <w:t>A GKI által az online áruházakról készített kutatás alapján elmondható, hogy</w:t>
+      </w:r>
+    </w:p>
+    <w:p>
+      <w:pPr>
+        <w:pStyle w:val="NormlWeb"/>
+        <w:spacing w:before="0" w:beforeAutospacing="0" w:after="120" w:afterAutospacing="0"/>
+      </w:pPr>
+      <w:r>
+        <w:rPr>
+          <w:color w:val="000000"/>
+        </w:rPr>
+        <w:t>2005-ben az internetes kiskereskedelmi forgalom 19 milliárd forint volt. Azóta</w:t>
+      </w:r>
+    </w:p>
+    <w:p>
+      <w:pPr>
+        <w:pStyle w:val="NormlWeb"/>
+        <w:spacing w:before="0" w:beforeAutospacing="0" w:after="120" w:afterAutospacing="0"/>
+      </w:pPr>
+      <w:r>
+        <w:rPr>
+          <w:color w:val="000000"/>
+        </w:rPr>
+        <w:t>ez a szám csak emelkedett, a legtöbb feltételezés szerint 2006-os forgalom 25-</w:t>
+      </w:r>
+    </w:p>
+    <w:p>
+      <w:pPr>
+        <w:pStyle w:val="NormlWeb"/>
+        <w:spacing w:before="0" w:beforeAutospacing="0" w:after="120" w:afterAutospacing="0"/>
+      </w:pPr>
+      <w:r>
+        <w:rPr>
+          <w:color w:val="000000"/>
+        </w:rPr>
+        <w:t xml:space="preserve">30 milliárd Ft.-ot is elérheti. A pontos értékről még azóta sincs teljesen pontos információ, ugyanis nem mindegyik áruház működik legálisan és az illegálisan működő webáruházaknak csak megbecsülni </w:t>
+      </w:r>
+      <w:r>
+        <w:rPr>
+          <w:color w:val="000000"/>
+        </w:rPr>
+        <w:t>lehet,</w:t>
+      </w:r>
+      <w:r>
+        <w:rPr>
+          <w:color w:val="000000"/>
+        </w:rPr>
+        <w:t xml:space="preserve"> hogy mennyi a pontos forgalma, bevétele vagy kiadása.</w:t>
+      </w:r>
+    </w:p>
+    <w:p>
+      <w:pPr>
+        <w:pStyle w:val="NormlWeb"/>
+        <w:spacing w:before="0" w:beforeAutospacing="0" w:after="120" w:afterAutospacing="0"/>
+      </w:pPr>
+      <w:r>
+        <w:rPr>
+          <w:color w:val="000000"/>
+        </w:rPr>
+        <w:t>Jelenleg is tapasztalható, hogy az internetes áruházak többsége különböző</w:t>
+      </w:r>
+    </w:p>
+    <w:p>
+      <w:pPr>
+        <w:pStyle w:val="NormlWeb"/>
+        <w:spacing w:before="0" w:beforeAutospacing="0" w:after="120" w:afterAutospacing="0"/>
+      </w:pPr>
+      <w:r>
+        <w:rPr>
+          <w:color w:val="000000"/>
+        </w:rPr>
+        <w:t>kedvezményekkel próbálja meg vásárlásra buzdítani a vásárlókat. A boltok</w:t>
+      </w:r>
+    </w:p>
+    <w:p>
+      <w:pPr>
+        <w:pStyle w:val="NormlWeb"/>
+        <w:spacing w:before="0" w:beforeAutospacing="0" w:after="120" w:afterAutospacing="0"/>
+      </w:pPr>
+      <w:r>
+        <w:rPr>
+          <w:color w:val="000000"/>
+        </w:rPr>
+        <w:t xml:space="preserve">többsége 1-10%, de előfordul, hogy 20-25% kedvezményt is adnak, sőt van olyan is amikor 70-80%-os kedvezményekre is számíthatunk gondoljunk csak a Back Friday-re vagy arra, amikor a boltok készletkisöprést tartanak mondjuk azért, mert a termékeknek lejár a szavatosságuk és a boltok meg akarnak tőlük szabadulni. Ilyenkor általában a szokottnál több kedvezményt szoktak adni az adott termékre mivel nem akarják a boltok, hogy a pár nap múlva lejáró szavatosságú termék a nyakukon maradjon mivel azt a terméket már senki vagy legalábbis nagyon kevés ember venné meg. </w:t>
+      </w:r>
+      <w:r>
+        <w:rPr>
+          <w:color w:val="000000"/>
+        </w:rPr>
+        <w:t>Nagyon</w:t>
+      </w:r>
+    </w:p>
+    <w:p>
+      <w:pPr>
+        <w:pStyle w:val="NormlWeb"/>
+        <w:spacing w:before="0" w:beforeAutospacing="0" w:after="120" w:afterAutospacing="0"/>
+      </w:pPr>
+      <w:r>
+        <w:rPr>
+          <w:color w:val="000000"/>
+        </w:rPr>
+        <w:t>sok áruház felismerte a vásárlók bizalmatlanságát a fizetési módokat illetően,</w:t>
+      </w:r>
+    </w:p>
+    <w:p>
+      <w:pPr>
+        <w:pStyle w:val="NormlWeb"/>
+        <w:spacing w:before="0" w:beforeAutospacing="0" w:after="120" w:afterAutospacing="0"/>
+      </w:pPr>
+      <w:r>
+        <w:rPr>
+          <w:color w:val="000000"/>
+        </w:rPr>
+        <w:t>ezért aki megteheti, az személyes átvételt is lehetővé tesz. Így a webáruházban</w:t>
+      </w:r>
+    </w:p>
+    <w:p>
+      <w:pPr>
+        <w:pStyle w:val="NormlWeb"/>
+        <w:spacing w:before="0" w:beforeAutospacing="0" w:after="120" w:afterAutospacing="0"/>
+      </w:pPr>
+      <w:r>
+        <w:rPr>
+          <w:color w:val="000000"/>
+        </w:rPr>
+        <w:t>csak kifejezetten a termék kikeresése és megrendelése történik, a konkrét</w:t>
+      </w:r>
+    </w:p>
+    <w:p>
+      <w:pPr>
+        <w:pStyle w:val="NormlWeb"/>
+        <w:spacing w:before="0" w:beforeAutospacing="0" w:after="120" w:afterAutospacing="0"/>
+      </w:pPr>
+      <w:r>
+        <w:rPr>
+          <w:color w:val="000000"/>
+        </w:rPr>
+        <w:t>fizetés és átvétel pedig az áruház által megadott cím(ek)en lehetséges.</w:t>
+      </w:r>
+    </w:p>
+    <w:p>
+      <w:pPr>
+        <w:tabs>
+          <w:tab w:val="right" w:pos="7513"/>
+          <w:tab w:val="left" w:leader="underscore" w:pos="8931"/>
+        </w:tabs>
+        <w:spacing w:after="120"/>
+        <w:ind w:left="284"/>
+        <w:rPr>
+          <w:szCs w:val="24"/>
+        </w:rPr>
+      </w:pPr>
+    </w:p>
+    <w:p>
+      <w:pPr>
+        <w:tabs>
+          <w:tab w:val="right" w:pos="7513"/>
+          <w:tab w:val="left" w:leader="underscore" w:pos="8931"/>
+        </w:tabs>
+        <w:spacing w:after="120"/>
+        <w:ind w:left="284"/>
+        <w:rPr>
+          <w:szCs w:val="24"/>
+        </w:rPr>
+      </w:pPr>
+    </w:p>
+    <w:p>
+      <w:pPr>
+        <w:pStyle w:val="Default"/>
+        <w:rPr>
+          <w:b/>
+          <w:bCs/>
           <w:sz w:val="28"/>
           <w:szCs w:val="28"/>
+        </w:rPr>
+      </w:pPr>
+      <w:r>
+        <w:rPr>
+          <w:b/>
+          <w:bCs/>
+          <w:sz w:val="28"/>
+          <w:szCs w:val="28"/>
+        </w:rPr>
+        <w:t xml:space="preserve">2.1 A szoftver </w:t>
+      </w:r>
+    </w:p>
+    <w:p>
+      <w:pPr>
+        <w:pStyle w:val="Default"/>
+        <w:rPr>
+          <w:b/>
+          <w:bCs/>
+          <w:sz w:val="28"/>
+          <w:szCs w:val="28"/>
+        </w:rPr>
+      </w:pPr>
+    </w:p>
+    <w:p>
+      <w:pPr>
+        <w:tabs>
+          <w:tab w:val="right" w:pos="7513"/>
+          <w:tab w:val="left" w:leader="underscore" w:pos="8931"/>
+        </w:tabs>
+        <w:spacing w:after="120"/>
+        <w:ind w:left="284"/>
+        <w:rPr>
+          <w:b/>
+          <w:bCs/>
+          <w:sz w:val="32"/>
+          <w:szCs w:val="32"/>
+        </w:rPr>
+      </w:pPr>
+      <w:r>
+        <w:rPr>
+          <w:szCs w:val="24"/>
+        </w:rPr>
+        <w:t xml:space="preserve">A </w:t>
+      </w:r>
+      <w:r>
+        <w:rPr>
+          <w:szCs w:val="24"/>
+        </w:rPr>
+        <w:t>szoftver egy</w:t>
+      </w:r>
+      <w:r>
+        <w:rPr>
+          <w:szCs w:val="24"/>
+        </w:rPr>
+        <w:t xml:space="preserve"> szellemi termék, mely nem egyenlő a számítógépes programokkal. A szoftvert nem csak maguk a programok alkotják, hanem a hozzájuk kapcsolódó konfigurációs adatok és dokumentációk együttese, melyek elengedhetetlenek a programok helyes működéséhez. Gyakorlatban ide tartoznak a szakterületi ismeretek és azok dokumentációi is, amelyek alapján a szoftvert kifejlesztették. A szoftvert az különbözteti meg a vele szembeállított, és azt kiegészítő hardvertől, hogy egy program vezérelt berendezésnek a hardver az egyedi, fizikai részét, míg a szoftver az általános, szellemi részét jelenti. A szoftver tehát a hardvert használó, azt működtető szellemi termék. A számítógépes hardver a szoftverek nélkül használhatatlan lenne. A szoftverfejlesztés olyan </w:t>
+      </w:r>
+      <w:r>
+        <w:rPr>
+          <w:szCs w:val="24"/>
+        </w:rPr>
+        <w:lastRenderedPageBreak/>
+        <w:t>összefüggő folyamat, amely az igény felmerülésétől a szoftver használatának utolsó pillanatáig tart. A szoftvertervezők szoftverfejlesztéssel foglalkoznak, olyan szoftvereket készítenek, amelyeket később fogyasztóknak kívánnak eladni. Az egyedi követelményekre szabott szoftvertermékek, a megrendelők megbízásai alapján készülnek.</w:t>
+      </w:r>
+    </w:p>
+    <w:p>
+      <w:pPr>
+        <w:rPr>
+          <w:szCs w:val="24"/>
+        </w:rPr>
+      </w:pPr>
+    </w:p>
+    <w:p>
+      <w:pPr>
+        <w:pStyle w:val="Default"/>
+        <w:rPr>
+          <w:b/>
+          <w:bCs/>
+          <w:sz w:val="28"/>
+          <w:szCs w:val="28"/>
+        </w:rPr>
+      </w:pPr>
+    </w:p>
+    <w:p>
+      <w:pPr>
+        <w:pStyle w:val="Default"/>
+        <w:rPr>
+          <w:b/>
+          <w:bCs/>
+          <w:sz w:val="28"/>
+          <w:szCs w:val="28"/>
+        </w:rPr>
+      </w:pPr>
+    </w:p>
+    <w:p>
+      <w:pPr>
+        <w:pStyle w:val="Default"/>
+        <w:rPr>
+          <w:b/>
+          <w:bCs/>
+          <w:sz w:val="28"/>
+          <w:szCs w:val="28"/>
+        </w:rPr>
+      </w:pPr>
+    </w:p>
+    <w:p>
+      <w:pPr>
+        <w:pStyle w:val="Default"/>
+        <w:rPr>
+          <w:b/>
+          <w:bCs/>
+          <w:sz w:val="28"/>
+          <w:szCs w:val="28"/>
+        </w:rPr>
+      </w:pPr>
+      <w:r>
+        <w:rPr>
+          <w:b/>
+          <w:bCs/>
+          <w:sz w:val="28"/>
+          <w:szCs w:val="28"/>
+        </w:rPr>
+        <w:t xml:space="preserve">2.2 A jó szoftver ismérvei </w:t>
+      </w:r>
+    </w:p>
+    <w:p>
+      <w:pPr>
+        <w:pStyle w:val="Default"/>
+        <w:rPr>
+          <w:sz w:val="28"/>
+          <w:szCs w:val="28"/>
+        </w:rPr>
+      </w:pPr>
+    </w:p>
+    <w:p>
+      <w:pPr>
+        <w:rPr>
+          <w:sz w:val="32"/>
+          <w:szCs w:val="32"/>
+        </w:rPr>
+      </w:pPr>
+      <w:r>
+        <w:rPr>
+          <w:szCs w:val="24"/>
+        </w:rPr>
+        <w:t>A szoftvertermékekre is kifejezhetünk különböző minőségi jellemzőket, követelményeket. A szoftver minőségére sok tényező lehet hatással. A szoftverek az általuk nyújtott szolgáltatásokon kívül számos olyan nemfunkcionális tulajdonságokkal is rendelkeznek, amelyek befolyásolják a szoftver minőségét. Ezek a tulajdonságok a szoftver működés alatti viselkedését tükrözik és nem állnak közvetlen kapcsolatban a szoftver által elvégzett tevékenységgel. A tulajdonságok egy része, például a megbízhatóság, a gyorsaság vagy a könnyű használhatóság alapvetően a program felhasználóját érintik. Egyéb jellemzők, mint például az újra felhasználhatóság, karbantarthatóság a fejlesztőket érintik. Ezek a tulajdonságok általánosíthatók, keretet adva egy jól megtervezett szoftverrendszer lényeges tulajdonságainak.</w:t>
+      </w:r>
+    </w:p>
+    <w:p>
+      <w:pPr>
+        <w:rPr>
+          <w:szCs w:val="24"/>
         </w:rPr>
       </w:pPr>
     </w:p>
@@ -1823,7 +2618,9 @@
           <w:u w:val="single"/>
         </w:rPr>
       </w:pPr>
-      <w:r>
+    </w:p>
+    <w:p>
+      <w:pPr>
         <w:rPr>
           <w:b/>
           <w:bCs/>
@@ -1831,51 +2628,196 @@
           <w:szCs w:val="28"/>
           <w:u w:val="single"/>
         </w:rPr>
-        <w:t>A szoftver licence:</w:t>
-      </w:r>
-    </w:p>
-    <w:p>
-      <w:pPr>
-        <w:rPr>
+      </w:pPr>
+      <w:r>
+        <w:rPr>
+          <w:b/>
+          <w:bCs/>
           <w:sz w:val="28"/>
           <w:szCs w:val="28"/>
-        </w:rPr>
-      </w:pPr>
-      <w:r>
+          <w:u w:val="single"/>
+        </w:rPr>
+        <w:t>Felhasznált technológiák:</w:t>
+      </w:r>
+    </w:p>
+    <w:p>
+      <w:pPr>
+        <w:rPr>
+          <w:szCs w:val="24"/>
+        </w:rPr>
+      </w:pPr>
+      <w:r>
+        <w:rPr>
+          <w:szCs w:val="24"/>
+        </w:rPr>
+        <w:t>Php,</w:t>
+      </w:r>
+      <w:r>
+        <w:rPr>
+          <w:szCs w:val="24"/>
+        </w:rPr>
+        <w:t xml:space="preserve"> Composer, Laravel,</w:t>
+      </w:r>
+      <w:r>
+        <w:rPr>
+          <w:szCs w:val="24"/>
+        </w:rPr>
+        <w:t xml:space="preserve"> </w:t>
+      </w:r>
+      <w:r>
+        <w:rPr>
+          <w:szCs w:val="24"/>
+        </w:rPr>
+        <w:t>MySql,</w:t>
+      </w:r>
+      <w:r>
+        <w:rPr>
+          <w:szCs w:val="24"/>
+        </w:rPr>
+        <w:t xml:space="preserve"> </w:t>
+      </w:r>
+      <w:r>
+        <w:rPr>
+          <w:szCs w:val="24"/>
+        </w:rPr>
+        <w:t>HTM</w:t>
+      </w:r>
+      <w:r>
+        <w:rPr>
+          <w:szCs w:val="24"/>
+        </w:rPr>
+        <w:t>L</w:t>
+      </w:r>
+      <w:r>
+        <w:rPr>
+          <w:szCs w:val="24"/>
+        </w:rPr>
+        <w:t>,</w:t>
+      </w:r>
+      <w:r>
+        <w:rPr>
+          <w:szCs w:val="24"/>
+        </w:rPr>
+        <w:t xml:space="preserve"> </w:t>
+      </w:r>
+      <w:r>
+        <w:rPr>
+          <w:szCs w:val="24"/>
+        </w:rPr>
+        <w:t>CSS,</w:t>
+      </w:r>
+      <w:r>
+        <w:rPr>
+          <w:szCs w:val="24"/>
+        </w:rPr>
+        <w:t xml:space="preserve"> </w:t>
+      </w:r>
+      <w:r>
+        <w:rPr>
+          <w:szCs w:val="24"/>
+        </w:rPr>
+        <w:t>SCSS,</w:t>
+      </w:r>
+      <w:r>
+        <w:rPr>
+          <w:szCs w:val="24"/>
+        </w:rPr>
+        <w:t xml:space="preserve"> </w:t>
+      </w:r>
+      <w:r>
+        <w:rPr>
+          <w:szCs w:val="24"/>
+        </w:rPr>
+        <w:t>Bootstrap,</w:t>
+      </w:r>
+      <w:r>
+        <w:rPr>
+          <w:szCs w:val="24"/>
+        </w:rPr>
+        <w:t xml:space="preserve"> </w:t>
+      </w:r>
+      <w:r>
+        <w:rPr>
+          <w:szCs w:val="24"/>
+        </w:rPr>
+        <w:t>Javascript</w:t>
+      </w:r>
+    </w:p>
+    <w:p>
+      <w:pPr>
+        <w:rPr>
+          <w:szCs w:val="24"/>
+        </w:rPr>
+      </w:pPr>
+    </w:p>
+    <w:p>
+      <w:pPr>
+        <w:tabs>
+          <w:tab w:val="right" w:pos="7513"/>
+          <w:tab w:val="left" w:leader="underscore" w:pos="8931"/>
+        </w:tabs>
+        <w:spacing w:after="120"/>
+        <w:ind w:left="284"/>
         <w:rPr>
           <w:sz w:val="28"/>
           <w:szCs w:val="28"/>
         </w:rPr>
-        <w:t>nyilt forráskódú</w:t>
-      </w:r>
-      <w:r>
-        <w:rPr>
+      </w:pPr>
+    </w:p>
+    <w:p>
+      <w:pPr>
+        <w:rPr>
+          <w:b/>
+          <w:bCs/>
           <w:sz w:val="28"/>
           <w:szCs w:val="28"/>
-        </w:rPr>
-        <w:t xml:space="preserve">, </w:t>
-      </w:r>
-      <w:r>
-        <w:rPr>
+          <w:u w:val="single"/>
+        </w:rPr>
+      </w:pPr>
+      <w:r>
+        <w:rPr>
+          <w:b/>
+          <w:bCs/>
           <w:sz w:val="28"/>
           <w:szCs w:val="28"/>
-        </w:rPr>
-        <w:t>(</w:t>
-      </w:r>
-      <w:r>
-        <w:rPr>
-          <w:sz w:val="28"/>
-          <w:szCs w:val="28"/>
-        </w:rPr>
-        <w:t>szerzők: Barabás Gergely, Juhász Zsolt, Zsolnay Bernadett</w:t>
-      </w:r>
-      <w:r>
-        <w:rPr>
-          <w:sz w:val="28"/>
-          <w:szCs w:val="28"/>
-        </w:rPr>
-        <w:t>)</w:t>
-      </w:r>
+          <w:u w:val="single"/>
+        </w:rPr>
+        <w:t>A szoftver licence:</w:t>
+      </w:r>
+    </w:p>
+    <w:p>
+      <w:pPr>
+        <w:rPr>
+          <w:szCs w:val="24"/>
+        </w:rPr>
+      </w:pPr>
+      <w:r>
+        <w:rPr>
+          <w:szCs w:val="24"/>
+        </w:rPr>
+        <w:t>nyilt forráskódú, (szerzők: Barabás Gergely, Juhász Zsolt, Zsolnay Bernadett)</w:t>
+      </w:r>
+    </w:p>
+    <w:p>
+      <w:pPr>
+        <w:rPr>
+          <w:szCs w:val="24"/>
+        </w:rPr>
+      </w:pPr>
+    </w:p>
+    <w:p>
+      <w:pPr>
+        <w:rPr>
+          <w:szCs w:val="24"/>
+        </w:rPr>
+      </w:pPr>
+    </w:p>
+    <w:p>
+      <w:pPr>
+        <w:rPr>
+          <w:szCs w:val="24"/>
+        </w:rPr>
+      </w:pPr>
     </w:p>
     <w:p>
       <w:pPr>
@@ -1953,6 +2895,7 @@
         <w:docPartUnique/>
       </w:docPartObj>
     </w:sdtPr>
+    <w:sdtEndPr/>
     <w:sdtContent>
       <w:p>
         <w:pPr>
@@ -2015,7 +2958,7 @@
   <w:abstractNum w:abstractNumId="0" w15:restartNumberingAfterBreak="0">
     <w:nsid w:val="140E0050"/>
     <w:multiLevelType w:val="multilevel"/>
-    <w:tmpl w:val="040E0025"/>
+    <w:tmpl w:val="02C6E032"/>
     <w:lvl w:ilvl="0">
       <w:start w:val="1"/>
       <w:numFmt w:val="decimal"/>
@@ -2035,6 +2978,10 @@
       <w:pPr>
         <w:ind w:left="576" w:hanging="576"/>
       </w:pPr>
+      <w:rPr>
+        <w:sz w:val="28"/>
+        <w:szCs w:val="22"/>
+      </w:rPr>
     </w:lvl>
     <w:lvl w:ilvl="2">
       <w:start w:val="1"/>
@@ -2108,6 +3055,111 @@
     </w:lvl>
   </w:abstractNum>
   <w:abstractNum w:abstractNumId="1" w15:restartNumberingAfterBreak="0">
+    <w:nsid w:val="1B0F54AB"/>
+    <w:multiLevelType w:val="multilevel"/>
+    <w:tmpl w:val="DC1839C0"/>
+    <w:lvl w:ilvl="0">
+      <w:start w:val="1"/>
+      <w:numFmt w:val="decimal"/>
+      <w:lvlText w:val="%1."/>
+      <w:lvlJc w:val="left"/>
+      <w:pPr>
+        <w:tabs>
+          <w:tab w:val="num" w:pos="720"/>
+        </w:tabs>
+        <w:ind w:left="720" w:hanging="360"/>
+      </w:pPr>
+    </w:lvl>
+    <w:lvl w:ilvl="1" w:tentative="1">
+      <w:numFmt w:val="decimal"/>
+      <w:lvlText w:val="%2."/>
+      <w:lvlJc w:val="left"/>
+      <w:pPr>
+        <w:tabs>
+          <w:tab w:val="num" w:pos="1440"/>
+        </w:tabs>
+        <w:ind w:left="1440" w:hanging="360"/>
+      </w:pPr>
+    </w:lvl>
+    <w:lvl w:ilvl="2" w:tentative="1">
+      <w:numFmt w:val="decimal"/>
+      <w:lvlText w:val="%3."/>
+      <w:lvlJc w:val="left"/>
+      <w:pPr>
+        <w:tabs>
+          <w:tab w:val="num" w:pos="2160"/>
+        </w:tabs>
+        <w:ind w:left="2160" w:hanging="360"/>
+      </w:pPr>
+    </w:lvl>
+    <w:lvl w:ilvl="3" w:tentative="1">
+      <w:numFmt w:val="decimal"/>
+      <w:lvlText w:val="%4."/>
+      <w:lvlJc w:val="left"/>
+      <w:pPr>
+        <w:tabs>
+          <w:tab w:val="num" w:pos="2880"/>
+        </w:tabs>
+        <w:ind w:left="2880" w:hanging="360"/>
+      </w:pPr>
+    </w:lvl>
+    <w:lvl w:ilvl="4" w:tentative="1">
+      <w:numFmt w:val="decimal"/>
+      <w:lvlText w:val="%5."/>
+      <w:lvlJc w:val="left"/>
+      <w:pPr>
+        <w:tabs>
+          <w:tab w:val="num" w:pos="3600"/>
+        </w:tabs>
+        <w:ind w:left="3600" w:hanging="360"/>
+      </w:pPr>
+    </w:lvl>
+    <w:lvl w:ilvl="5" w:tentative="1">
+      <w:numFmt w:val="decimal"/>
+      <w:lvlText w:val="%6."/>
+      <w:lvlJc w:val="left"/>
+      <w:pPr>
+        <w:tabs>
+          <w:tab w:val="num" w:pos="4320"/>
+        </w:tabs>
+        <w:ind w:left="4320" w:hanging="360"/>
+      </w:pPr>
+    </w:lvl>
+    <w:lvl w:ilvl="6" w:tentative="1">
+      <w:numFmt w:val="decimal"/>
+      <w:lvlText w:val="%7."/>
+      <w:lvlJc w:val="left"/>
+      <w:pPr>
+        <w:tabs>
+          <w:tab w:val="num" w:pos="5040"/>
+        </w:tabs>
+        <w:ind w:left="5040" w:hanging="360"/>
+      </w:pPr>
+    </w:lvl>
+    <w:lvl w:ilvl="7" w:tentative="1">
+      <w:numFmt w:val="decimal"/>
+      <w:lvlText w:val="%8."/>
+      <w:lvlJc w:val="left"/>
+      <w:pPr>
+        <w:tabs>
+          <w:tab w:val="num" w:pos="5760"/>
+        </w:tabs>
+        <w:ind w:left="5760" w:hanging="360"/>
+      </w:pPr>
+    </w:lvl>
+    <w:lvl w:ilvl="8" w:tentative="1">
+      <w:numFmt w:val="decimal"/>
+      <w:lvlText w:val="%9."/>
+      <w:lvlJc w:val="left"/>
+      <w:pPr>
+        <w:tabs>
+          <w:tab w:val="num" w:pos="6480"/>
+        </w:tabs>
+        <w:ind w:left="6480" w:hanging="360"/>
+      </w:pPr>
+    </w:lvl>
+  </w:abstractNum>
+  <w:abstractNum w:abstractNumId="2" w15:restartNumberingAfterBreak="0">
     <w:nsid w:val="4A2354AF"/>
     <w:multiLevelType w:val="multilevel"/>
     <w:tmpl w:val="71D8E538"/>
@@ -2227,10 +3279,13 @@
       </w:rPr>
     </w:lvl>
   </w:abstractNum>
-  <w:num w:numId="1">
+  <w:num w:numId="1" w16cid:durableId="196477116">
     <w:abstractNumId w:val="0"/>
   </w:num>
-  <w:num w:numId="2">
+  <w:num w:numId="2" w16cid:durableId="1110393456">
+    <w:abstractNumId w:val="2"/>
+  </w:num>
+  <w:num w:numId="3" w16cid:durableId="1623269724">
     <w:abstractNumId w:val="1"/>
   </w:num>
 </w:numbering>
@@ -3141,6 +4196,37 @@
       <w:sz w:val="24"/>
     </w:rPr>
   </w:style>
+  <w:style w:type="paragraph" w:customStyle="1" w:styleId="Default">
+    <w:name w:val="Default"/>
+    <w:rsid w:val="00B8664B"/>
+    <w:pPr>
+      <w:autoSpaceDE w:val="0"/>
+      <w:autoSpaceDN w:val="0"/>
+      <w:adjustRightInd w:val="0"/>
+      <w:spacing w:after="0" w:line="240" w:lineRule="auto"/>
+    </w:pPr>
+    <w:rPr>
+      <w:rFonts w:ascii="Times New Roman" w:hAnsi="Times New Roman" w:cs="Times New Roman"/>
+      <w:color w:val="000000"/>
+      <w:sz w:val="24"/>
+      <w:szCs w:val="24"/>
+    </w:rPr>
+  </w:style>
+  <w:style w:type="paragraph" w:styleId="NormlWeb">
+    <w:name w:val="Normal (Web)"/>
+    <w:basedOn w:val="Norml"/>
+    <w:uiPriority w:val="99"/>
+    <w:semiHidden/>
+    <w:unhideWhenUsed/>
+    <w:rsid w:val="00580196"/>
+    <w:pPr>
+      <w:spacing w:before="100" w:beforeAutospacing="1" w:after="100" w:afterAutospacing="1" w:line="240" w:lineRule="auto"/>
+    </w:pPr>
+    <w:rPr>
+      <w:rFonts w:eastAsia="Times New Roman"/>
+      <w:szCs w:val="24"/>
+    </w:rPr>
+  </w:style>
 </w:styles>
 </file>
 

</xml_diff>